<commit_message>
Update MASTER Test outcomes .docx
</commit_message>
<xml_diff>
--- a/MASTER/MASTER Test outcomes .docx
+++ b/MASTER/MASTER Test outcomes .docx
@@ -9,6 +9,9 @@
           <w:szCs w:val="40"/>
         </w:rPr>
       </w:pPr>
+      <w:r>
+        <w:t xml:space="preserve"> </w:t>
+      </w:r>
       <w:r>
         <w:rPr>
           <w:sz w:val="40"/>
@@ -47,6 +50,7 @@
           </w:tcPr>
           <w:p>
             <w:pPr>
+              <w:spacing w:after="80"/>
               <w:rPr>
                 <w:b/>
                 <w:bCs/>
@@ -78,6 +82,7 @@
           </w:tcPr>
           <w:p>
             <w:pPr>
+              <w:spacing w:after="80"/>
               <w:jc w:val="center"/>
               <w:rPr>
                 <w:b/>
@@ -110,6 +115,7 @@
           </w:tcPr>
           <w:p>
             <w:pPr>
+              <w:spacing w:after="80"/>
               <w:ind w:left="1980"/>
               <w:rPr>
                 <w:b/>
@@ -147,6 +153,7 @@
           </w:tcPr>
           <w:p>
             <w:pPr>
+              <w:spacing w:after="80"/>
               <w:rPr>
                 <w:sz w:val="24"/>
                 <w:szCs w:val="24"/>
@@ -157,14 +164,7 @@
                 <w:sz w:val="24"/>
                 <w:szCs w:val="24"/>
               </w:rPr>
-              <w:t>Motiana</w:t>
-            </w:r>
-            <w:r>
-              <w:rPr>
-                <w:sz w:val="24"/>
-                <w:szCs w:val="24"/>
-              </w:rPr>
-              <w:t xml:space="preserve"> Tusa</w:t>
+              <w:t>Motiana Tusa</w:t>
             </w:r>
           </w:p>
         </w:tc>
@@ -177,16 +177,14 @@
               <w:bottom w:val="single" w:sz="4" w:space="0" w:color="auto"/>
               <w:right w:val="single" w:sz="4" w:space="0" w:color="auto"/>
             </w:tcBorders>
-            <w:hideMark/>
           </w:tcPr>
           <w:p>
             <w:pPr>
-              <w:pStyle w:val="ListParagraph"/>
               <w:numPr>
                 <w:ilvl w:val="0"/>
-                <w:numId w:val="11"/>
+                <w:numId w:val="28"/>
               </w:numPr>
-              <w:spacing w:after="0"/>
+              <w:contextualSpacing/>
               <w:rPr>
                 <w:sz w:val="24"/>
                 <w:szCs w:val="24"/>
@@ -203,26 +201,23 @@
           </w:p>
           <w:p>
             <w:pPr>
-              <w:pStyle w:val="ListParagraph"/>
-              <w:spacing w:after="0"/>
-            </w:pPr>
-          </w:p>
-          <w:p>
-            <w:pPr>
-              <w:pStyle w:val="ListParagraph"/>
               <w:numPr>
                 <w:ilvl w:val="0"/>
-                <w:numId w:val="9"/>
+                <w:numId w:val="28"/>
               </w:numPr>
-              <w:spacing w:after="0"/>
+              <w:contextualSpacing/>
+              <w:rPr>
+                <w:rFonts w:cstheme="minorHAnsi"/>
+                <w:sz w:val="24"/>
+                <w:szCs w:val="24"/>
+              </w:rPr>
             </w:pPr>
             <w:hyperlink r:id="rId5" w:history="1">
               <w:r>
                 <w:rPr>
-                  <w:rStyle w:val="Hyperlink"/>
-                  <w:rFonts w:ascii="Segoe UI" w:hAnsi="Segoe UI" w:cs="Segoe UI"/>
-                  <w:color w:val="auto"/>
-                  <w:u w:val="none"/>
+                  <w:rFonts w:cstheme="minorHAnsi"/>
+                  <w:sz w:val="24"/>
+                  <w:szCs w:val="24"/>
                   <w:shd w:val="clear" w:color="auto" w:fill="FFFFFF"/>
                 </w:rPr>
                 <w:t>https://personalitymax.com</w:t>
@@ -231,12 +226,11 @@
           </w:p>
           <w:p>
             <w:pPr>
-              <w:pStyle w:val="ListParagraph"/>
               <w:numPr>
                 <w:ilvl w:val="0"/>
-                <w:numId w:val="9"/>
+                <w:numId w:val="28"/>
               </w:numPr>
-              <w:spacing w:after="0"/>
+              <w:contextualSpacing/>
               <w:rPr>
                 <w:sz w:val="24"/>
                 <w:szCs w:val="24"/>
@@ -249,14 +243,6 @@
               </w:rPr>
               <w:t>Creativity</w:t>
             </w:r>
-          </w:p>
-          <w:p>
-            <w:pPr>
-              <w:rPr>
-                <w:sz w:val="24"/>
-                <w:szCs w:val="24"/>
-              </w:rPr>
-            </w:pPr>
           </w:p>
         </w:tc>
         <w:tc>
@@ -268,62 +254,35 @@
               <w:bottom w:val="single" w:sz="4" w:space="0" w:color="auto"/>
               <w:right w:val="single" w:sz="4" w:space="0" w:color="auto"/>
             </w:tcBorders>
+            <w:hideMark/>
           </w:tcPr>
           <w:p>
             <w:pPr>
-              <w:pStyle w:val="ListParagraph"/>
               <w:numPr>
                 <w:ilvl w:val="0"/>
-                <w:numId w:val="22"/>
+                <w:numId w:val="29"/>
               </w:numPr>
-              <w:spacing w:after="0"/>
+              <w:contextualSpacing/>
+            </w:pPr>
+            <w:r>
               <w:rPr>
                 <w:rFonts w:ascii="Segoe UI" w:hAnsi="Segoe UI" w:cs="Segoe UI"/>
                 <w:color w:val="24292E"/>
                 <w:shd w:val="clear" w:color="auto" w:fill="FFFFFF"/>
               </w:rPr>
-            </w:pPr>
-            <w:r>
-              <w:rPr>
-                <w:rFonts w:ascii="Segoe UI" w:hAnsi="Segoe UI" w:cs="Segoe UI"/>
-                <w:color w:val="24292E"/>
-                <w:shd w:val="clear" w:color="auto" w:fill="FFFFFF"/>
-              </w:rPr>
-              <w:t>Protagonist-</w:t>
+              <w:t>Protagonist-ENFJ</w:t>
             </w:r>
             <w:r>
-              <w:rPr>
-                <w:rFonts w:ascii="Segoe UI" w:hAnsi="Segoe UI" w:cs="Segoe UI"/>
-                <w:color w:val="24292E"/>
-                <w:shd w:val="clear" w:color="auto" w:fill="FFFFFF"/>
-              </w:rPr>
-              <w:t>ENFJ</w:t>
-            </w:r>
-            <w:r>
-              <w:rPr>
-                <w:rFonts w:ascii="Segoe UI" w:hAnsi="Segoe UI" w:cs="Segoe UI"/>
-                <w:color w:val="24292E"/>
-                <w:shd w:val="clear" w:color="auto" w:fill="FFFFFF"/>
-              </w:rPr>
-              <w:t xml:space="preserve">- </w:t>
-            </w:r>
-            <w:r>
-              <w:rPr>
-                <w:rFonts w:ascii="Segoe UI" w:hAnsi="Segoe UI" w:cs="Segoe UI"/>
-                <w:color w:val="24292E"/>
-                <w:shd w:val="clear" w:color="auto" w:fill="FFFFFF"/>
-              </w:rPr>
-              <w:t>Extraverted, Intuitive, Feeling, and Judging personality traits</w:t>
+              <w:t>- Extraverted, Intuitive, Feeling, and Judging personality traits</w:t>
             </w:r>
           </w:p>
           <w:p>
             <w:pPr>
-              <w:pStyle w:val="ListParagraph"/>
               <w:numPr>
                 <w:ilvl w:val="0"/>
-                <w:numId w:val="22"/>
+                <w:numId w:val="29"/>
               </w:numPr>
-              <w:spacing w:after="0"/>
+              <w:contextualSpacing/>
               <w:rPr>
                 <w:rFonts w:ascii="Segoe UI" w:hAnsi="Segoe UI" w:cs="Segoe UI"/>
                 <w:color w:val="24292E"/>
@@ -336,25 +295,16 @@
                 <w:color w:val="24292E"/>
                 <w:shd w:val="clear" w:color="auto" w:fill="FFFFFF"/>
               </w:rPr>
-              <w:t>Kinesthetic</w:t>
-            </w:r>
-            <w:r>
-              <w:rPr>
-                <w:rFonts w:ascii="Segoe UI" w:hAnsi="Segoe UI" w:cs="Segoe UI"/>
-                <w:color w:val="24292E"/>
-                <w:shd w:val="clear" w:color="auto" w:fill="FFFFFF"/>
-              </w:rPr>
-              <w:t xml:space="preserve"> – 36%</w:t>
+              <w:t>Kinesthetic – 36%</w:t>
             </w:r>
           </w:p>
           <w:p>
             <w:pPr>
-              <w:pStyle w:val="ListParagraph"/>
               <w:numPr>
                 <w:ilvl w:val="0"/>
-                <w:numId w:val="22"/>
+                <w:numId w:val="29"/>
               </w:numPr>
-              <w:spacing w:after="0"/>
+              <w:contextualSpacing/>
               <w:rPr>
                 <w:sz w:val="24"/>
                 <w:szCs w:val="24"/>
@@ -366,22 +316,9 @@
                 <w:color w:val="24292E"/>
                 <w:shd w:val="clear" w:color="auto" w:fill="FFFFFF"/>
               </w:rPr>
-              <w:t xml:space="preserve">71,31 </w:t>
+              <w:t>71,31 Abstraction, Connection, Perspective, Curiosity, Boldness, Paradox, Complexity, Persistence</w:t>
             </w:r>
             <w:r>
-              <w:rPr>
-                <w:rFonts w:ascii="Segoe UI" w:hAnsi="Segoe UI" w:cs="Segoe UI"/>
-                <w:color w:val="24292E"/>
-                <w:shd w:val="clear" w:color="auto" w:fill="FFFFFF"/>
-              </w:rPr>
-              <w:t>Abstraction, Connection, Perspective, Curiosity, Boldness, Paradox, Complexity, Persistence</w:t>
-            </w:r>
-            <w:r>
-              <w:rPr>
-                <w:rFonts w:ascii="Segoe UI" w:hAnsi="Segoe UI" w:cs="Segoe UI"/>
-                <w:color w:val="24292E"/>
-                <w:shd w:val="clear" w:color="auto" w:fill="FFFFFF"/>
-              </w:rPr>
               <w:t xml:space="preserve"> </w:t>
             </w:r>
           </w:p>
@@ -404,6 +341,7 @@
           </w:tcPr>
           <w:p>
             <w:pPr>
+              <w:spacing w:after="80"/>
               <w:rPr>
                 <w:sz w:val="24"/>
                 <w:szCs w:val="24"/>
@@ -414,14 +352,7 @@
                 <w:sz w:val="24"/>
                 <w:szCs w:val="24"/>
               </w:rPr>
-              <w:t>Joanna</w:t>
-            </w:r>
-            <w:r>
-              <w:rPr>
-                <w:sz w:val="24"/>
-                <w:szCs w:val="24"/>
-              </w:rPr>
-              <w:t xml:space="preserve"> Jane</w:t>
+              <w:t>Joanna Jane</w:t>
             </w:r>
           </w:p>
         </w:tc>
@@ -434,16 +365,14 @@
               <w:bottom w:val="single" w:sz="4" w:space="0" w:color="auto"/>
               <w:right w:val="single" w:sz="4" w:space="0" w:color="auto"/>
             </w:tcBorders>
-            <w:hideMark/>
           </w:tcPr>
           <w:p>
             <w:pPr>
-              <w:pStyle w:val="ListParagraph"/>
               <w:numPr>
                 <w:ilvl w:val="0"/>
-                <w:numId w:val="11"/>
+                <w:numId w:val="37"/>
               </w:numPr>
-              <w:spacing w:after="0"/>
+              <w:contextualSpacing/>
               <w:rPr>
                 <w:sz w:val="24"/>
                 <w:szCs w:val="24"/>
@@ -460,12 +389,11 @@
           </w:p>
           <w:p>
             <w:pPr>
-              <w:pStyle w:val="ListParagraph"/>
               <w:numPr>
                 <w:ilvl w:val="0"/>
-                <w:numId w:val="11"/>
+                <w:numId w:val="37"/>
               </w:numPr>
-              <w:spacing w:after="0"/>
+              <w:contextualSpacing/>
               <w:rPr>
                 <w:sz w:val="24"/>
                 <w:szCs w:val="24"/>
@@ -482,12 +410,11 @@
           </w:p>
           <w:p>
             <w:pPr>
-              <w:pStyle w:val="ListParagraph"/>
               <w:numPr>
                 <w:ilvl w:val="0"/>
-                <w:numId w:val="11"/>
+                <w:numId w:val="37"/>
               </w:numPr>
-              <w:spacing w:after="0"/>
+              <w:contextualSpacing/>
               <w:rPr>
                 <w:sz w:val="24"/>
                 <w:szCs w:val="24"/>
@@ -498,26 +425,12 @@
                 <w:sz w:val="24"/>
                 <w:szCs w:val="24"/>
               </w:rPr>
-              <w:t>Education Planner</w:t>
-            </w:r>
-            <w:r>
-              <w:rPr>
-                <w:sz w:val="24"/>
-                <w:szCs w:val="24"/>
-              </w:rPr>
-              <w:t xml:space="preserve"> – Learning style</w:t>
+              <w:t>Education Planner – Learning style</w:t>
             </w:r>
           </w:p>
           <w:p>
             <w:pPr>
-              <w:rPr>
-                <w:sz w:val="24"/>
-                <w:szCs w:val="24"/>
-              </w:rPr>
-            </w:pPr>
-          </w:p>
-          <w:p>
-            <w:pPr>
+              <w:spacing w:after="80"/>
               <w:rPr>
                 <w:sz w:val="24"/>
                 <w:szCs w:val="24"/>
@@ -534,15 +447,15 @@
               <w:bottom w:val="single" w:sz="4" w:space="0" w:color="auto"/>
               <w:right w:val="single" w:sz="4" w:space="0" w:color="auto"/>
             </w:tcBorders>
+            <w:hideMark/>
           </w:tcPr>
           <w:p>
             <w:pPr>
-              <w:pStyle w:val="ListParagraph"/>
               <w:numPr>
                 <w:ilvl w:val="0"/>
-                <w:numId w:val="23"/>
+                <w:numId w:val="30"/>
               </w:numPr>
-              <w:spacing w:after="0"/>
+              <w:contextualSpacing/>
               <w:rPr>
                 <w:sz w:val="24"/>
                 <w:szCs w:val="24"/>
@@ -554,33 +467,19 @@
                 <w:color w:val="24292E"/>
                 <w:shd w:val="clear" w:color="auto" w:fill="FFFFFF"/>
               </w:rPr>
-              <w:t xml:space="preserve">Mediator – </w:t>
+              <w:t>Mediator – INFP</w:t>
             </w:r>
             <w:r>
-              <w:rPr>
-                <w:rFonts w:ascii="Segoe UI" w:hAnsi="Segoe UI" w:cs="Segoe UI"/>
-                <w:color w:val="24292E"/>
-                <w:shd w:val="clear" w:color="auto" w:fill="FFFFFF"/>
-              </w:rPr>
-              <w:t>INFP</w:t>
-            </w:r>
-            <w:r>
-              <w:rPr>
-                <w:rFonts w:ascii="Segoe UI" w:hAnsi="Segoe UI" w:cs="Segoe UI"/>
-                <w:color w:val="24292E"/>
-                <w:shd w:val="clear" w:color="auto" w:fill="FFFFFF"/>
-              </w:rPr>
               <w:t xml:space="preserve"> -T Introverted, Intuitive, Feeling, Prospecting</w:t>
             </w:r>
           </w:p>
           <w:p>
             <w:pPr>
-              <w:pStyle w:val="ListParagraph"/>
               <w:numPr>
                 <w:ilvl w:val="0"/>
-                <w:numId w:val="23"/>
+                <w:numId w:val="30"/>
               </w:numPr>
-              <w:spacing w:after="0"/>
+              <w:contextualSpacing/>
               <w:rPr>
                 <w:sz w:val="24"/>
                 <w:szCs w:val="24"/>
@@ -597,12 +496,11 @@
           </w:p>
           <w:p>
             <w:pPr>
-              <w:pStyle w:val="ListParagraph"/>
               <w:numPr>
                 <w:ilvl w:val="0"/>
-                <w:numId w:val="23"/>
+                <w:numId w:val="30"/>
               </w:numPr>
-              <w:spacing w:after="0"/>
+              <w:contextualSpacing/>
               <w:rPr>
                 <w:sz w:val="24"/>
                 <w:szCs w:val="24"/>
@@ -613,14 +511,7 @@
                 <w:sz w:val="24"/>
                 <w:szCs w:val="24"/>
               </w:rPr>
-              <w:t xml:space="preserve">Visual learner </w:t>
-            </w:r>
-            <w:r>
-              <w:rPr>
-                <w:sz w:val="24"/>
-                <w:szCs w:val="24"/>
-              </w:rPr>
-              <w:t>– 50%</w:t>
+              <w:t>Visual learner – 50%</w:t>
             </w:r>
           </w:p>
         </w:tc>
@@ -642,6 +533,7 @@
           </w:tcPr>
           <w:p>
             <w:pPr>
+              <w:spacing w:after="80"/>
               <w:rPr>
                 <w:sz w:val="24"/>
                 <w:szCs w:val="24"/>
@@ -652,14 +544,7 @@
                 <w:sz w:val="24"/>
                 <w:szCs w:val="24"/>
               </w:rPr>
-              <w:t>Roshan</w:t>
-            </w:r>
-            <w:r>
-              <w:rPr>
-                <w:sz w:val="24"/>
-                <w:szCs w:val="24"/>
-              </w:rPr>
-              <w:t xml:space="preserve"> Khadka</w:t>
+              <w:t>Roshan Khadka</w:t>
             </w:r>
           </w:p>
         </w:tc>
@@ -676,12 +561,11 @@
           </w:tcPr>
           <w:p>
             <w:pPr>
-              <w:pStyle w:val="ListParagraph"/>
               <w:numPr>
                 <w:ilvl w:val="0"/>
-                <w:numId w:val="13"/>
+                <w:numId w:val="31"/>
               </w:numPr>
-              <w:spacing w:after="0"/>
+              <w:contextualSpacing/>
               <w:rPr>
                 <w:sz w:val="24"/>
                 <w:szCs w:val="24"/>
@@ -698,12 +582,11 @@
           </w:p>
           <w:p>
             <w:pPr>
-              <w:pStyle w:val="ListParagraph"/>
               <w:numPr>
                 <w:ilvl w:val="0"/>
-                <w:numId w:val="13"/>
+                <w:numId w:val="31"/>
               </w:numPr>
-              <w:spacing w:after="0"/>
+              <w:contextualSpacing/>
             </w:pPr>
             <w:r>
               <w:t>Education Planner – Learning style</w:t>
@@ -711,24 +594,15 @@
           </w:p>
           <w:p>
             <w:pPr>
-              <w:pStyle w:val="ListParagraph"/>
               <w:numPr>
                 <w:ilvl w:val="0"/>
-                <w:numId w:val="13"/>
+                <w:numId w:val="31"/>
               </w:numPr>
-              <w:spacing w:after="0"/>
+              <w:contextualSpacing/>
             </w:pPr>
             <w:r>
               <w:t xml:space="preserve">Creativity </w:t>
             </w:r>
-          </w:p>
-          <w:p>
-            <w:pPr>
-              <w:rPr>
-                <w:sz w:val="24"/>
-                <w:szCs w:val="24"/>
-              </w:rPr>
-            </w:pPr>
           </w:p>
         </w:tc>
         <w:tc>
@@ -740,15 +614,15 @@
               <w:bottom w:val="single" w:sz="4" w:space="0" w:color="auto"/>
               <w:right w:val="single" w:sz="4" w:space="0" w:color="auto"/>
             </w:tcBorders>
+            <w:hideMark/>
           </w:tcPr>
           <w:p>
             <w:pPr>
-              <w:pStyle w:val="ListParagraph"/>
               <w:numPr>
                 <w:ilvl w:val="0"/>
-                <w:numId w:val="25"/>
+                <w:numId w:val="32"/>
               </w:numPr>
-              <w:spacing w:after="0"/>
+              <w:contextualSpacing/>
               <w:rPr>
                 <w:sz w:val="24"/>
                 <w:szCs w:val="24"/>
@@ -759,32 +633,12 @@
                 <w:sz w:val="24"/>
                 <w:szCs w:val="24"/>
               </w:rPr>
-              <w:t xml:space="preserve">Adventurer </w:t>
-            </w:r>
-            <w:r>
-              <w:rPr>
-                <w:sz w:val="24"/>
-                <w:szCs w:val="24"/>
-              </w:rPr>
-              <w:t xml:space="preserve">- </w:t>
-            </w:r>
-            <w:r>
-              <w:rPr>
-                <w:sz w:val="24"/>
-                <w:szCs w:val="24"/>
-              </w:rPr>
-              <w:t>ISFP–Introverted, Observant, Feeling, Prospecting</w:t>
-            </w:r>
-            <w:r>
-              <w:rPr>
-                <w:sz w:val="24"/>
-                <w:szCs w:val="24"/>
-              </w:rPr>
-              <w:t>, Turbulent</w:t>
+              <w:t>Adventurer - ISFP–Introverted, Observant, Feeling, Prospecting, Turbulent</w:t>
             </w:r>
           </w:p>
           <w:p>
             <w:pPr>
+              <w:spacing w:after="80"/>
               <w:ind w:left="360"/>
               <w:rPr>
                 <w:sz w:val="24"/>
@@ -796,18 +650,12 @@
                 <w:sz w:val="24"/>
                 <w:szCs w:val="24"/>
               </w:rPr>
-              <w:t xml:space="preserve">2.   </w:t>
-            </w:r>
-            <w:r>
-              <w:rPr>
-                <w:sz w:val="24"/>
-                <w:szCs w:val="24"/>
-              </w:rPr>
-              <w:t>Auditory – 45%</w:t>
+              <w:t>2.   Auditory – 45%</w:t>
             </w:r>
           </w:p>
           <w:p>
             <w:pPr>
+              <w:spacing w:after="80"/>
               <w:ind w:left="360"/>
               <w:rPr>
                 <w:sz w:val="24"/>
@@ -819,14 +667,7 @@
                 <w:sz w:val="24"/>
                 <w:szCs w:val="24"/>
               </w:rPr>
-              <w:t xml:space="preserve">3.   </w:t>
-            </w:r>
-            <w:r>
-              <w:rPr>
-                <w:sz w:val="24"/>
-                <w:szCs w:val="24"/>
-              </w:rPr>
-              <w:t>50.97</w:t>
+              <w:t>3.   50.97</w:t>
             </w:r>
           </w:p>
         </w:tc>
@@ -848,34 +689,30 @@
           </w:tcPr>
           <w:p>
             <w:pPr>
-              <w:rPr>
+              <w:spacing w:after="80"/>
+              <w:rPr>
+                <w:rFonts w:cstheme="minorHAnsi"/>
                 <w:sz w:val="24"/>
                 <w:szCs w:val="24"/>
               </w:rPr>
             </w:pPr>
             <w:r>
               <w:rPr>
-                <w:sz w:val="24"/>
-                <w:szCs w:val="24"/>
-              </w:rPr>
-              <w:t>Simon</w:t>
+                <w:rFonts w:cstheme="minorHAnsi"/>
+                <w:sz w:val="24"/>
+                <w:szCs w:val="24"/>
+              </w:rPr>
+              <w:t>Simon Mckindley</w:t>
             </w:r>
-            <w:r>
-              <w:rPr>
-                <w:sz w:val="24"/>
-                <w:szCs w:val="24"/>
-              </w:rPr>
-              <w:t xml:space="preserve"> </w:t>
-            </w:r>
-            <w:proofErr w:type="spellStart"/>
-            <w:r>
-              <w:rPr>
-                <w:sz w:val="24"/>
-                <w:szCs w:val="24"/>
-              </w:rPr>
-              <w:t>Mckindley</w:t>
-            </w:r>
-            <w:proofErr w:type="spellEnd"/>
+          </w:p>
+          <w:p>
+            <w:pPr>
+              <w:spacing w:after="80"/>
+              <w:rPr>
+                <w:sz w:val="24"/>
+                <w:szCs w:val="24"/>
+              </w:rPr>
+            </w:pPr>
           </w:p>
         </w:tc>
         <w:tc>
@@ -887,16 +724,14 @@
               <w:bottom w:val="single" w:sz="4" w:space="0" w:color="auto"/>
               <w:right w:val="single" w:sz="4" w:space="0" w:color="auto"/>
             </w:tcBorders>
-            <w:hideMark/>
           </w:tcPr>
           <w:p>
             <w:pPr>
-              <w:pStyle w:val="ListParagraph"/>
               <w:numPr>
                 <w:ilvl w:val="0"/>
-                <w:numId w:val="18"/>
+                <w:numId w:val="33"/>
               </w:numPr>
-              <w:spacing w:after="0"/>
+              <w:contextualSpacing/>
               <w:rPr>
                 <w:sz w:val="24"/>
                 <w:szCs w:val="24"/>
@@ -912,8 +747,9 @@
           </w:p>
           <w:p>
             <w:pPr>
-              <w:pStyle w:val="ListParagraph"/>
-              <w:spacing w:after="0"/>
+              <w:spacing w:after="80"/>
+              <w:ind w:left="720"/>
+              <w:contextualSpacing/>
               <w:rPr>
                 <w:sz w:val="24"/>
                 <w:szCs w:val="24"/>
@@ -922,15 +758,11 @@
           </w:p>
           <w:p>
             <w:pPr>
-              <w:pStyle w:val="ListParagraph"/>
               <w:numPr>
                 <w:ilvl w:val="0"/>
-                <w:numId w:val="18"/>
+                <w:numId w:val="33"/>
               </w:numPr>
-              <w:rPr>
-                <w:b/>
-                <w:bCs/>
-              </w:rPr>
+              <w:contextualSpacing/>
             </w:pPr>
             <w:r>
               <w:rPr>
@@ -940,21 +772,16 @@
               <w:t xml:space="preserve">Career Test - </w:t>
             </w:r>
             <w:r>
-              <w:rPr>
-                <w:b/>
-                <w:bCs/>
-              </w:rPr>
               <w:t>123test.com</w:t>
             </w:r>
           </w:p>
           <w:p>
             <w:pPr>
-              <w:pStyle w:val="ListParagraph"/>
               <w:numPr>
                 <w:ilvl w:val="0"/>
-                <w:numId w:val="18"/>
+                <w:numId w:val="33"/>
               </w:numPr>
-              <w:spacing w:after="0"/>
+              <w:contextualSpacing/>
               <w:rPr>
                 <w:sz w:val="24"/>
                 <w:szCs w:val="24"/>
@@ -967,16 +794,6 @@
               </w:rPr>
               <w:t>whatismylearningstyle.com</w:t>
             </w:r>
-          </w:p>
-          <w:p>
-            <w:pPr>
-              <w:pStyle w:val="ListParagraph"/>
-              <w:spacing w:after="0"/>
-              <w:rPr>
-                <w:sz w:val="24"/>
-                <w:szCs w:val="24"/>
-              </w:rPr>
-            </w:pPr>
           </w:p>
         </w:tc>
         <w:tc>
@@ -988,15 +805,15 @@
               <w:bottom w:val="single" w:sz="4" w:space="0" w:color="auto"/>
               <w:right w:val="single" w:sz="4" w:space="0" w:color="auto"/>
             </w:tcBorders>
+            <w:hideMark/>
           </w:tcPr>
           <w:p>
             <w:pPr>
-              <w:pStyle w:val="ListParagraph"/>
               <w:numPr>
                 <w:ilvl w:val="0"/>
-                <w:numId w:val="26"/>
+                <w:numId w:val="34"/>
               </w:numPr>
-              <w:spacing w:after="0"/>
+              <w:contextualSpacing/>
               <w:rPr>
                 <w:sz w:val="24"/>
                 <w:szCs w:val="24"/>
@@ -1012,12 +829,11 @@
           </w:p>
           <w:p>
             <w:pPr>
-              <w:pStyle w:val="ListParagraph"/>
               <w:numPr>
                 <w:ilvl w:val="0"/>
-                <w:numId w:val="26"/>
+                <w:numId w:val="34"/>
               </w:numPr>
-              <w:spacing w:after="0"/>
+              <w:contextualSpacing/>
               <w:rPr>
                 <w:sz w:val="24"/>
                 <w:szCs w:val="24"/>
@@ -1028,38 +844,16 @@
                 <w:sz w:val="24"/>
                 <w:szCs w:val="24"/>
               </w:rPr>
-              <w:t>9356</w:t>
-            </w:r>
-            <w:r>
-              <w:rPr>
-                <w:sz w:val="24"/>
-                <w:szCs w:val="24"/>
-              </w:rPr>
-              <w:t xml:space="preserve"> </w:t>
-            </w:r>
-            <w:r>
-              <w:rPr>
-                <w:sz w:val="24"/>
-                <w:szCs w:val="24"/>
-              </w:rPr>
-              <w:t>–</w:t>
-            </w:r>
-            <w:r>
-              <w:rPr>
-                <w:sz w:val="24"/>
-                <w:szCs w:val="24"/>
-              </w:rPr>
-              <w:t xml:space="preserve"> Realistic</w:t>
+              <w:t>9356 – Realistic</w:t>
             </w:r>
           </w:p>
           <w:p>
             <w:pPr>
-              <w:pStyle w:val="ListParagraph"/>
               <w:numPr>
                 <w:ilvl w:val="0"/>
-                <w:numId w:val="26"/>
+                <w:numId w:val="34"/>
               </w:numPr>
-              <w:spacing w:after="0"/>
+              <w:contextualSpacing/>
               <w:rPr>
                 <w:sz w:val="24"/>
                 <w:szCs w:val="24"/>
@@ -1092,6 +886,7 @@
           </w:tcPr>
           <w:p>
             <w:pPr>
+              <w:spacing w:after="80"/>
               <w:rPr>
                 <w:sz w:val="24"/>
                 <w:szCs w:val="24"/>
@@ -1102,14 +897,7 @@
                 <w:sz w:val="24"/>
                 <w:szCs w:val="24"/>
               </w:rPr>
-              <w:t>Mason</w:t>
-            </w:r>
-            <w:r>
-              <w:rPr>
-                <w:sz w:val="24"/>
-                <w:szCs w:val="24"/>
-              </w:rPr>
-              <w:t xml:space="preserve"> Brown</w:t>
+              <w:t>Mason Brown</w:t>
             </w:r>
           </w:p>
         </w:tc>
@@ -1126,8 +914,9 @@
           </w:tcPr>
           <w:p>
             <w:pPr>
-              <w:pStyle w:val="ListParagraph"/>
-              <w:spacing w:after="0"/>
+              <w:spacing w:after="80"/>
+              <w:ind w:left="720"/>
+              <w:contextualSpacing/>
               <w:rPr>
                 <w:sz w:val="24"/>
                 <w:szCs w:val="24"/>
@@ -1141,14 +930,6 @@
               </w:rPr>
               <w:t>Myers Briggs</w:t>
             </w:r>
-          </w:p>
-          <w:p>
-            <w:pPr>
-              <w:rPr>
-                <w:sz w:val="24"/>
-                <w:szCs w:val="24"/>
-              </w:rPr>
-            </w:pPr>
           </w:p>
         </w:tc>
         <w:tc>
@@ -1160,9 +941,11 @@
               <w:bottom w:val="single" w:sz="4" w:space="0" w:color="auto"/>
               <w:right w:val="single" w:sz="4" w:space="0" w:color="auto"/>
             </w:tcBorders>
+            <w:hideMark/>
           </w:tcPr>
           <w:p>
             <w:pPr>
+              <w:spacing w:after="80"/>
               <w:rPr>
                 <w:sz w:val="24"/>
                 <w:szCs w:val="24"/>
@@ -1173,28 +956,7 @@
                 <w:sz w:val="24"/>
                 <w:szCs w:val="24"/>
               </w:rPr>
-              <w:t xml:space="preserve">    </w:t>
-            </w:r>
-            <w:r>
-              <w:rPr>
-                <w:sz w:val="24"/>
-                <w:szCs w:val="24"/>
-              </w:rPr>
-              <w:t xml:space="preserve">        </w:t>
-            </w:r>
-            <w:r>
-              <w:rPr>
-                <w:sz w:val="24"/>
-                <w:szCs w:val="24"/>
-              </w:rPr>
-              <w:t xml:space="preserve"> </w:t>
-            </w:r>
-            <w:r>
-              <w:rPr>
-                <w:sz w:val="24"/>
-                <w:szCs w:val="24"/>
-              </w:rPr>
-              <w:t>Defender – Introverted, Observant, Feeling, Judging, Turbulent</w:t>
+              <w:t xml:space="preserve">             Defender – Introverted, Observant, Feeling, Judging, Turbulent</w:t>
             </w:r>
           </w:p>
         </w:tc>
@@ -1216,6 +978,7 @@
           </w:tcPr>
           <w:p>
             <w:pPr>
+              <w:spacing w:after="80"/>
               <w:rPr>
                 <w:sz w:val="24"/>
                 <w:szCs w:val="24"/>
@@ -1226,14 +989,7 @@
                 <w:sz w:val="24"/>
                 <w:szCs w:val="24"/>
               </w:rPr>
-              <w:t xml:space="preserve">Amer </w:t>
-            </w:r>
-            <w:r>
-              <w:rPr>
-                <w:sz w:val="24"/>
-                <w:szCs w:val="24"/>
-              </w:rPr>
-              <w:t>Muhammad</w:t>
+              <w:t>Amer Muhammad</w:t>
             </w:r>
           </w:p>
         </w:tc>
@@ -1250,12 +1006,11 @@
           </w:tcPr>
           <w:p>
             <w:pPr>
-              <w:pStyle w:val="ListParagraph"/>
               <w:numPr>
                 <w:ilvl w:val="0"/>
-                <w:numId w:val="14"/>
+                <w:numId w:val="35"/>
               </w:numPr>
-              <w:spacing w:after="0"/>
+              <w:contextualSpacing/>
               <w:rPr>
                 <w:sz w:val="24"/>
                 <w:szCs w:val="24"/>
@@ -1272,12 +1027,11 @@
           </w:p>
           <w:p>
             <w:pPr>
-              <w:pStyle w:val="ListParagraph"/>
               <w:numPr>
                 <w:ilvl w:val="0"/>
-                <w:numId w:val="14"/>
+                <w:numId w:val="35"/>
               </w:numPr>
-              <w:spacing w:after="0"/>
+              <w:contextualSpacing/>
             </w:pPr>
             <w:r>
               <w:t>Education Planner – Learning style</w:t>
@@ -1285,12 +1039,11 @@
           </w:p>
           <w:p>
             <w:pPr>
-              <w:pStyle w:val="ListParagraph"/>
               <w:numPr>
                 <w:ilvl w:val="0"/>
-                <w:numId w:val="14"/>
+                <w:numId w:val="35"/>
               </w:numPr>
-              <w:spacing w:after="0"/>
+              <w:contextualSpacing/>
               <w:rPr>
                 <w:sz w:val="24"/>
                 <w:szCs w:val="24"/>
@@ -1303,16 +1056,6 @@
               </w:rPr>
               <w:t>Big 5 Personality Test</w:t>
             </w:r>
-          </w:p>
-          <w:p>
-            <w:pPr>
-              <w:pStyle w:val="ListParagraph"/>
-              <w:spacing w:after="0"/>
-              <w:rPr>
-                <w:sz w:val="24"/>
-                <w:szCs w:val="24"/>
-              </w:rPr>
-            </w:pPr>
           </w:p>
         </w:tc>
         <w:tc>
@@ -1324,15 +1067,15 @@
               <w:bottom w:val="single" w:sz="4" w:space="0" w:color="auto"/>
               <w:right w:val="single" w:sz="4" w:space="0" w:color="auto"/>
             </w:tcBorders>
+            <w:hideMark/>
           </w:tcPr>
           <w:p>
             <w:pPr>
-              <w:pStyle w:val="ListParagraph"/>
               <w:numPr>
                 <w:ilvl w:val="0"/>
-                <w:numId w:val="27"/>
+                <w:numId w:val="36"/>
               </w:numPr>
-              <w:spacing w:after="0"/>
+              <w:contextualSpacing/>
               <w:rPr>
                 <w:sz w:val="24"/>
                 <w:szCs w:val="24"/>
@@ -1343,14 +1086,7 @@
                 <w:sz w:val="24"/>
                 <w:szCs w:val="24"/>
               </w:rPr>
-              <w:t>Protagonist-</w:t>
-            </w:r>
-            <w:r>
-              <w:rPr>
-                <w:sz w:val="24"/>
-                <w:szCs w:val="24"/>
-              </w:rPr>
-              <w:t xml:space="preserve"> </w:t>
+              <w:t xml:space="preserve">Protagonist- </w:t>
             </w:r>
             <w:r>
               <w:rPr>
@@ -1358,22 +1094,9 @@
                 <w:color w:val="24292E"/>
                 <w:shd w:val="clear" w:color="auto" w:fill="FFFFFF"/>
               </w:rPr>
-              <w:t xml:space="preserve"> </w:t>
+              <w:t xml:space="preserve"> ENFJ-A</w:t>
             </w:r>
             <w:r>
-              <w:rPr>
-                <w:rFonts w:ascii="Segoe UI" w:hAnsi="Segoe UI" w:cs="Segoe UI"/>
-                <w:color w:val="24292E"/>
-                <w:shd w:val="clear" w:color="auto" w:fill="FFFFFF"/>
-              </w:rPr>
-              <w:t>ENFJ-A</w:t>
-            </w:r>
-            <w:r>
-              <w:rPr>
-                <w:rFonts w:ascii="Segoe UI" w:hAnsi="Segoe UI" w:cs="Segoe UI"/>
-                <w:color w:val="24292E"/>
-                <w:shd w:val="clear" w:color="auto" w:fill="FFFFFF"/>
-              </w:rPr>
               <w:t xml:space="preserve"> </w:t>
             </w:r>
             <w:r>
@@ -1386,12 +1109,11 @@
           </w:p>
           <w:p>
             <w:pPr>
-              <w:pStyle w:val="ListParagraph"/>
               <w:numPr>
                 <w:ilvl w:val="0"/>
-                <w:numId w:val="27"/>
+                <w:numId w:val="36"/>
               </w:numPr>
-              <w:spacing w:after="0"/>
+              <w:contextualSpacing/>
               <w:rPr>
                 <w:sz w:val="24"/>
                 <w:szCs w:val="24"/>
@@ -1407,12 +1129,11 @@
           </w:p>
           <w:p>
             <w:pPr>
-              <w:pStyle w:val="ListParagraph"/>
               <w:numPr>
                 <w:ilvl w:val="0"/>
-                <w:numId w:val="27"/>
+                <w:numId w:val="36"/>
               </w:numPr>
-              <w:spacing w:after="0"/>
+              <w:contextualSpacing/>
               <w:rPr>
                 <w:sz w:val="24"/>
                 <w:szCs w:val="24"/>
@@ -1429,6 +1150,7 @@
         </w:tc>
       </w:tr>
     </w:tbl>
+    <w:p/>
     <w:p>
       <w:pPr>
         <w:rPr>
@@ -1441,53 +1163,41 @@
           <w:sz w:val="24"/>
           <w:szCs w:val="24"/>
         </w:rPr>
-        <w:lastRenderedPageBreak/>
-        <w:t xml:space="preserve">Our group is predominantly introverted while personality types are split between </w:t>
+        <w:t xml:space="preserve">Our group is predominantly introverted while personality types are split between Protagonists, Adventurers, Defender, and a Mediator. Members who tested themselves for creativity tend to think of themselves as not very creative and test results tend to reenforce these presumptions. Learning style for most members is visual while rest of the group is split between Kinesthetic and Auditory. </w:t>
       </w:r>
+    </w:p>
+    <w:p>
+      <w:pPr>
+        <w:rPr>
+          <w:sz w:val="24"/>
+          <w:szCs w:val="24"/>
+        </w:rPr>
+      </w:pPr>
       <w:r>
         <w:rPr>
           <w:sz w:val="24"/>
           <w:szCs w:val="24"/>
         </w:rPr>
-        <w:t xml:space="preserve">Protagonists, Adventurers, Defender, and a Mediator. Members who tested themselves for creativity tend to think of themselves as not very creative and test results tend to reenforce these presumptions. Learning style for most members is visual while rest of the group is split between Kinesthetic and Auditory. </w:t>
+        <w:t xml:space="preserve">These test results have not been </w:t>
       </w:r>
-    </w:p>
-    <w:p>
-      <w:pPr>
-        <w:rPr>
-          <w:sz w:val="24"/>
-          <w:szCs w:val="24"/>
-        </w:rPr>
-      </w:pPr>
+      <w:proofErr w:type="gramStart"/>
       <w:r>
         <w:rPr>
           <w:sz w:val="24"/>
           <w:szCs w:val="24"/>
         </w:rPr>
-        <w:t xml:space="preserve">These test results have not been taken into account while delegating tasks for this project. Some team members may assume they are not creative because test result reenforced their preconceived notions, but creativity is complex and test results can be very subjective. Therefore, </w:t>
+        <w:t>taken into account</w:t>
       </w:r>
+      <w:proofErr w:type="gramEnd"/>
       <w:r>
         <w:rPr>
           <w:sz w:val="24"/>
           <w:szCs w:val="24"/>
         </w:rPr>
-        <w:t>test results have not been part of the discussion in terms of task delegation and work allocations</w:t>
-      </w:r>
-      <w:r>
-        <w:rPr>
-          <w:sz w:val="24"/>
-          <w:szCs w:val="24"/>
-        </w:rPr>
-        <w:t>.</w:t>
-      </w:r>
-      <w:r>
-        <w:rPr>
-          <w:sz w:val="24"/>
-          <w:szCs w:val="24"/>
-        </w:rPr>
-        <w:t xml:space="preserve"> It is worth noting though that ultimately project idea was picked for a team member who scored low on creativity and team member whose scores indicated Extraverted personality ended up hosting team meetings and project coordination role. </w:t>
+        <w:t xml:space="preserve"> while delegating tasks for this project. Some team members may assume they are not creative because test result reenforced their preconceived notions, but creativity is complex and test results can be very subjective. Therefore, test results have not been part of the discussion in terms of task delegation and work allocations. It is worth noting though that ultimately project idea was picked for a team member who scored low on creativity and team member whose scores indicated Extraverted personality ended up hosting team meetings and project coordination role. </w:t>
       </w:r>
     </w:p>
+    <w:p/>
     <w:sectPr>
       <w:pgSz w:w="16838" w:h="11906" w:orient="landscape"/>
       <w:pgMar w:top="1440" w:right="1440" w:bottom="1440" w:left="1440" w:header="708" w:footer="708" w:gutter="0"/>
@@ -2749,6 +2459,97 @@
     </w:lvl>
   </w:abstractNum>
   <w:abstractNum w:abstractNumId="13" w15:restartNumberingAfterBreak="0">
+    <w:nsid w:val="40CD38DE"/>
+    <w:multiLevelType w:val="hybridMultilevel"/>
+    <w:tmpl w:val="6B065F70"/>
+    <w:lvl w:ilvl="0" w:tplc="9C12EC64">
+      <w:start w:val="1"/>
+      <w:numFmt w:val="decimal"/>
+      <w:lvlText w:val="%1"/>
+      <w:lvlJc w:val="left"/>
+      <w:pPr>
+        <w:ind w:left="720" w:hanging="360"/>
+      </w:pPr>
+      <w:rPr>
+        <w:rFonts w:ascii="Segoe UI" w:hAnsi="Segoe UI" w:cs="Segoe UI" w:hint="default"/>
+        <w:color w:val="24292E"/>
+        <w:sz w:val="22"/>
+      </w:rPr>
+    </w:lvl>
+    <w:lvl w:ilvl="1" w:tplc="0C090019" w:tentative="1">
+      <w:start w:val="1"/>
+      <w:numFmt w:val="lowerLetter"/>
+      <w:lvlText w:val="%2."/>
+      <w:lvlJc w:val="left"/>
+      <w:pPr>
+        <w:ind w:left="1440" w:hanging="360"/>
+      </w:pPr>
+    </w:lvl>
+    <w:lvl w:ilvl="2" w:tplc="0C09001B" w:tentative="1">
+      <w:start w:val="1"/>
+      <w:numFmt w:val="lowerRoman"/>
+      <w:lvlText w:val="%3."/>
+      <w:lvlJc w:val="right"/>
+      <w:pPr>
+        <w:ind w:left="2160" w:hanging="180"/>
+      </w:pPr>
+    </w:lvl>
+    <w:lvl w:ilvl="3" w:tplc="0C09000F" w:tentative="1">
+      <w:start w:val="1"/>
+      <w:numFmt w:val="decimal"/>
+      <w:lvlText w:val="%4."/>
+      <w:lvlJc w:val="left"/>
+      <w:pPr>
+        <w:ind w:left="2880" w:hanging="360"/>
+      </w:pPr>
+    </w:lvl>
+    <w:lvl w:ilvl="4" w:tplc="0C090019" w:tentative="1">
+      <w:start w:val="1"/>
+      <w:numFmt w:val="lowerLetter"/>
+      <w:lvlText w:val="%5."/>
+      <w:lvlJc w:val="left"/>
+      <w:pPr>
+        <w:ind w:left="3600" w:hanging="360"/>
+      </w:pPr>
+    </w:lvl>
+    <w:lvl w:ilvl="5" w:tplc="0C09001B" w:tentative="1">
+      <w:start w:val="1"/>
+      <w:numFmt w:val="lowerRoman"/>
+      <w:lvlText w:val="%6."/>
+      <w:lvlJc w:val="right"/>
+      <w:pPr>
+        <w:ind w:left="4320" w:hanging="180"/>
+      </w:pPr>
+    </w:lvl>
+    <w:lvl w:ilvl="6" w:tplc="0C09000F" w:tentative="1">
+      <w:start w:val="1"/>
+      <w:numFmt w:val="decimal"/>
+      <w:lvlText w:val="%7."/>
+      <w:lvlJc w:val="left"/>
+      <w:pPr>
+        <w:ind w:left="5040" w:hanging="360"/>
+      </w:pPr>
+    </w:lvl>
+    <w:lvl w:ilvl="7" w:tplc="0C090019" w:tentative="1">
+      <w:start w:val="1"/>
+      <w:numFmt w:val="lowerLetter"/>
+      <w:lvlText w:val="%8."/>
+      <w:lvlJc w:val="left"/>
+      <w:pPr>
+        <w:ind w:left="5760" w:hanging="360"/>
+      </w:pPr>
+    </w:lvl>
+    <w:lvl w:ilvl="8" w:tplc="0C09001B" w:tentative="1">
+      <w:start w:val="1"/>
+      <w:numFmt w:val="lowerRoman"/>
+      <w:lvlText w:val="%9."/>
+      <w:lvlJc w:val="right"/>
+      <w:pPr>
+        <w:ind w:left="6480" w:hanging="180"/>
+      </w:pPr>
+    </w:lvl>
+  </w:abstractNum>
+  <w:abstractNum w:abstractNumId="14" w15:restartNumberingAfterBreak="0">
     <w:nsid w:val="49A46B20"/>
     <w:multiLevelType w:val="hybridMultilevel"/>
     <w:tmpl w:val="2CA63A34"/>
@@ -2837,7 +2638,7 @@
       </w:pPr>
     </w:lvl>
   </w:abstractNum>
-  <w:abstractNum w:abstractNumId="14" w15:restartNumberingAfterBreak="0">
+  <w:abstractNum w:abstractNumId="15" w15:restartNumberingAfterBreak="0">
     <w:nsid w:val="4C9E0708"/>
     <w:multiLevelType w:val="hybridMultilevel"/>
     <w:tmpl w:val="33EA0FA8"/>
@@ -2926,7 +2727,7 @@
       </w:pPr>
     </w:lvl>
   </w:abstractNum>
-  <w:abstractNum w:abstractNumId="15" w15:restartNumberingAfterBreak="0">
+  <w:abstractNum w:abstractNumId="16" w15:restartNumberingAfterBreak="0">
     <w:nsid w:val="50760435"/>
     <w:multiLevelType w:val="hybridMultilevel"/>
     <w:tmpl w:val="888285B0"/>
@@ -3015,7 +2816,7 @@
       </w:pPr>
     </w:lvl>
   </w:abstractNum>
-  <w:abstractNum w:abstractNumId="16" w15:restartNumberingAfterBreak="0">
+  <w:abstractNum w:abstractNumId="17" w15:restartNumberingAfterBreak="0">
     <w:nsid w:val="53117447"/>
     <w:multiLevelType w:val="hybridMultilevel"/>
     <w:tmpl w:val="605C43A0"/>
@@ -3128,7 +2929,7 @@
       </w:rPr>
     </w:lvl>
   </w:abstractNum>
-  <w:abstractNum w:abstractNumId="17" w15:restartNumberingAfterBreak="0">
+  <w:abstractNum w:abstractNumId="18" w15:restartNumberingAfterBreak="0">
     <w:nsid w:val="56E71DAE"/>
     <w:multiLevelType w:val="hybridMultilevel"/>
     <w:tmpl w:val="1DFCAA44"/>
@@ -3217,7 +3018,7 @@
       </w:pPr>
     </w:lvl>
   </w:abstractNum>
-  <w:abstractNum w:abstractNumId="18" w15:restartNumberingAfterBreak="0">
+  <w:abstractNum w:abstractNumId="19" w15:restartNumberingAfterBreak="0">
     <w:nsid w:val="5BB91BD1"/>
     <w:multiLevelType w:val="hybridMultilevel"/>
     <w:tmpl w:val="4CFE129A"/>
@@ -3306,7 +3107,7 @@
       </w:pPr>
     </w:lvl>
   </w:abstractNum>
-  <w:abstractNum w:abstractNumId="19" w15:restartNumberingAfterBreak="0">
+  <w:abstractNum w:abstractNumId="20" w15:restartNumberingAfterBreak="0">
     <w:nsid w:val="5C822D9B"/>
     <w:multiLevelType w:val="hybridMultilevel"/>
     <w:tmpl w:val="8A0EA19E"/>
@@ -3395,7 +3196,7 @@
       </w:pPr>
     </w:lvl>
   </w:abstractNum>
-  <w:abstractNum w:abstractNumId="20" w15:restartNumberingAfterBreak="0">
+  <w:abstractNum w:abstractNumId="21" w15:restartNumberingAfterBreak="0">
     <w:nsid w:val="5D5E22D3"/>
     <w:multiLevelType w:val="hybridMultilevel"/>
     <w:tmpl w:val="7DE89898"/>
@@ -3484,7 +3285,7 @@
       </w:pPr>
     </w:lvl>
   </w:abstractNum>
-  <w:abstractNum w:abstractNumId="21" w15:restartNumberingAfterBreak="0">
+  <w:abstractNum w:abstractNumId="22" w15:restartNumberingAfterBreak="0">
     <w:nsid w:val="68380A67"/>
     <w:multiLevelType w:val="hybridMultilevel"/>
     <w:tmpl w:val="9760E242"/>
@@ -3570,7 +3371,7 @@
       </w:pPr>
     </w:lvl>
   </w:abstractNum>
-  <w:abstractNum w:abstractNumId="22" w15:restartNumberingAfterBreak="0">
+  <w:abstractNum w:abstractNumId="23" w15:restartNumberingAfterBreak="0">
     <w:nsid w:val="6BA74190"/>
     <w:multiLevelType w:val="hybridMultilevel"/>
     <w:tmpl w:val="FE5490F6"/>
@@ -3659,7 +3460,7 @@
       </w:pPr>
     </w:lvl>
   </w:abstractNum>
-  <w:abstractNum w:abstractNumId="23" w15:restartNumberingAfterBreak="0">
+  <w:abstractNum w:abstractNumId="24" w15:restartNumberingAfterBreak="0">
     <w:nsid w:val="70E25EDF"/>
     <w:multiLevelType w:val="hybridMultilevel"/>
     <w:tmpl w:val="CA70B950"/>
@@ -3772,7 +3573,7 @@
       </w:rPr>
     </w:lvl>
   </w:abstractNum>
-  <w:abstractNum w:abstractNumId="24" w15:restartNumberingAfterBreak="0">
+  <w:abstractNum w:abstractNumId="25" w15:restartNumberingAfterBreak="0">
     <w:nsid w:val="70E4345C"/>
     <w:multiLevelType w:val="hybridMultilevel"/>
     <w:tmpl w:val="B8B6A4AC"/>
@@ -3885,7 +3686,7 @@
       </w:rPr>
     </w:lvl>
   </w:abstractNum>
-  <w:abstractNum w:abstractNumId="25" w15:restartNumberingAfterBreak="0">
+  <w:abstractNum w:abstractNumId="26" w15:restartNumberingAfterBreak="0">
     <w:nsid w:val="75E4016D"/>
     <w:multiLevelType w:val="hybridMultilevel"/>
     <w:tmpl w:val="8E34EE72"/>
@@ -3978,87 +3779,24 @@
   </w:abstractNum>
   <w:num w:numId="1">
     <w:abstractNumId w:val="6"/>
-    <w:lvlOverride w:ilvl="0"/>
-    <w:lvlOverride w:ilvl="1"/>
-    <w:lvlOverride w:ilvl="2"/>
-    <w:lvlOverride w:ilvl="3"/>
-    <w:lvlOverride w:ilvl="4"/>
-    <w:lvlOverride w:ilvl="5"/>
-    <w:lvlOverride w:ilvl="6"/>
-    <w:lvlOverride w:ilvl="7"/>
-    <w:lvlOverride w:ilvl="8"/>
   </w:num>
   <w:num w:numId="2">
     <w:abstractNumId w:val="8"/>
-    <w:lvlOverride w:ilvl="0"/>
-    <w:lvlOverride w:ilvl="1"/>
-    <w:lvlOverride w:ilvl="2"/>
-    <w:lvlOverride w:ilvl="3"/>
-    <w:lvlOverride w:ilvl="4"/>
-    <w:lvlOverride w:ilvl="5"/>
-    <w:lvlOverride w:ilvl="6"/>
-    <w:lvlOverride w:ilvl="7"/>
-    <w:lvlOverride w:ilvl="8"/>
   </w:num>
   <w:num w:numId="3">
-    <w:abstractNumId w:val="16"/>
-    <w:lvlOverride w:ilvl="0"/>
-    <w:lvlOverride w:ilvl="1"/>
-    <w:lvlOverride w:ilvl="2"/>
-    <w:lvlOverride w:ilvl="3"/>
-    <w:lvlOverride w:ilvl="4"/>
-    <w:lvlOverride w:ilvl="5"/>
-    <w:lvlOverride w:ilvl="6"/>
-    <w:lvlOverride w:ilvl="7"/>
-    <w:lvlOverride w:ilvl="8"/>
+    <w:abstractNumId w:val="17"/>
   </w:num>
   <w:num w:numId="4">
     <w:abstractNumId w:val="10"/>
-    <w:lvlOverride w:ilvl="0"/>
-    <w:lvlOverride w:ilvl="1"/>
-    <w:lvlOverride w:ilvl="2"/>
-    <w:lvlOverride w:ilvl="3"/>
-    <w:lvlOverride w:ilvl="4"/>
-    <w:lvlOverride w:ilvl="5"/>
-    <w:lvlOverride w:ilvl="6"/>
-    <w:lvlOverride w:ilvl="7"/>
-    <w:lvlOverride w:ilvl="8"/>
   </w:num>
   <w:num w:numId="5">
     <w:abstractNumId w:val="5"/>
-    <w:lvlOverride w:ilvl="0"/>
-    <w:lvlOverride w:ilvl="1"/>
-    <w:lvlOverride w:ilvl="2"/>
-    <w:lvlOverride w:ilvl="3"/>
-    <w:lvlOverride w:ilvl="4"/>
-    <w:lvlOverride w:ilvl="5"/>
-    <w:lvlOverride w:ilvl="6"/>
-    <w:lvlOverride w:ilvl="7"/>
-    <w:lvlOverride w:ilvl="8"/>
   </w:num>
   <w:num w:numId="6">
-    <w:abstractNumId w:val="23"/>
-    <w:lvlOverride w:ilvl="0"/>
-    <w:lvlOverride w:ilvl="1"/>
-    <w:lvlOverride w:ilvl="2"/>
-    <w:lvlOverride w:ilvl="3"/>
-    <w:lvlOverride w:ilvl="4"/>
-    <w:lvlOverride w:ilvl="5"/>
-    <w:lvlOverride w:ilvl="6"/>
-    <w:lvlOverride w:ilvl="7"/>
-    <w:lvlOverride w:ilvl="8"/>
+    <w:abstractNumId w:val="24"/>
   </w:num>
   <w:num w:numId="7">
-    <w:abstractNumId w:val="24"/>
-    <w:lvlOverride w:ilvl="0"/>
-    <w:lvlOverride w:ilvl="1"/>
-    <w:lvlOverride w:ilvl="2"/>
-    <w:lvlOverride w:ilvl="3"/>
-    <w:lvlOverride w:ilvl="4"/>
-    <w:lvlOverride w:ilvl="5"/>
-    <w:lvlOverride w:ilvl="6"/>
-    <w:lvlOverride w:ilvl="7"/>
-    <w:lvlOverride w:ilvl="8"/>
+    <w:abstractNumId w:val="25"/>
   </w:num>
   <w:num w:numId="8">
     <w:abstractNumId w:val="5"/>
@@ -4067,10 +3805,10 @@
     <w:abstractNumId w:val="12"/>
   </w:num>
   <w:num w:numId="10">
-    <w:abstractNumId w:val="17"/>
+    <w:abstractNumId w:val="18"/>
   </w:num>
   <w:num w:numId="11">
-    <w:abstractNumId w:val="25"/>
+    <w:abstractNumId w:val="26"/>
   </w:num>
   <w:num w:numId="12">
     <w:abstractNumId w:val="4"/>
@@ -4079,13 +3817,13 @@
     <w:abstractNumId w:val="11"/>
   </w:num>
   <w:num w:numId="14">
-    <w:abstractNumId w:val="13"/>
+    <w:abstractNumId w:val="14"/>
   </w:num>
   <w:num w:numId="15">
-    <w:abstractNumId w:val="19"/>
+    <w:abstractNumId w:val="20"/>
   </w:num>
   <w:num w:numId="16">
-    <w:abstractNumId w:val="21"/>
+    <w:abstractNumId w:val="22"/>
   </w:num>
   <w:num w:numId="17">
     <w:abstractNumId w:val="2"/>
@@ -4094,7 +3832,7 @@
     <w:abstractNumId w:val="7"/>
   </w:num>
   <w:num w:numId="19">
-    <w:abstractNumId w:val="20"/>
+    <w:abstractNumId w:val="21"/>
   </w:num>
   <w:num w:numId="20">
     <w:abstractNumId w:val="9"/>
@@ -4109,16 +3847,289 @@
     <w:abstractNumId w:val="0"/>
   </w:num>
   <w:num w:numId="24">
-    <w:abstractNumId w:val="18"/>
+    <w:abstractNumId w:val="19"/>
   </w:num>
   <w:num w:numId="25">
-    <w:abstractNumId w:val="14"/>
+    <w:abstractNumId w:val="15"/>
   </w:num>
   <w:num w:numId="26">
-    <w:abstractNumId w:val="15"/>
+    <w:abstractNumId w:val="16"/>
   </w:num>
   <w:num w:numId="27">
-    <w:abstractNumId w:val="22"/>
+    <w:abstractNumId w:val="23"/>
+  </w:num>
+  <w:num w:numId="28">
+    <w:abstractNumId w:val="26"/>
+    <w:lvlOverride w:ilvl="0">
+      <w:startOverride w:val="1"/>
+    </w:lvlOverride>
+    <w:lvlOverride w:ilvl="1">
+      <w:startOverride w:val="1"/>
+    </w:lvlOverride>
+    <w:lvlOverride w:ilvl="2">
+      <w:startOverride w:val="1"/>
+    </w:lvlOverride>
+    <w:lvlOverride w:ilvl="3">
+      <w:startOverride w:val="1"/>
+    </w:lvlOverride>
+    <w:lvlOverride w:ilvl="4">
+      <w:startOverride w:val="1"/>
+    </w:lvlOverride>
+    <w:lvlOverride w:ilvl="5">
+      <w:startOverride w:val="1"/>
+    </w:lvlOverride>
+    <w:lvlOverride w:ilvl="6">
+      <w:startOverride w:val="1"/>
+    </w:lvlOverride>
+    <w:lvlOverride w:ilvl="7">
+      <w:startOverride w:val="1"/>
+    </w:lvlOverride>
+    <w:lvlOverride w:ilvl="8">
+      <w:startOverride w:val="1"/>
+    </w:lvlOverride>
+  </w:num>
+  <w:num w:numId="29">
+    <w:abstractNumId w:val="1"/>
+    <w:lvlOverride w:ilvl="0">
+      <w:startOverride w:val="1"/>
+    </w:lvlOverride>
+    <w:lvlOverride w:ilvl="1">
+      <w:startOverride w:val="1"/>
+    </w:lvlOverride>
+    <w:lvlOverride w:ilvl="2">
+      <w:startOverride w:val="1"/>
+    </w:lvlOverride>
+    <w:lvlOverride w:ilvl="3">
+      <w:startOverride w:val="1"/>
+    </w:lvlOverride>
+    <w:lvlOverride w:ilvl="4">
+      <w:startOverride w:val="1"/>
+    </w:lvlOverride>
+    <w:lvlOverride w:ilvl="5">
+      <w:startOverride w:val="1"/>
+    </w:lvlOverride>
+    <w:lvlOverride w:ilvl="6">
+      <w:startOverride w:val="1"/>
+    </w:lvlOverride>
+    <w:lvlOverride w:ilvl="7">
+      <w:startOverride w:val="1"/>
+    </w:lvlOverride>
+    <w:lvlOverride w:ilvl="8">
+      <w:startOverride w:val="1"/>
+    </w:lvlOverride>
+  </w:num>
+  <w:num w:numId="30">
+    <w:abstractNumId w:val="0"/>
+    <w:lvlOverride w:ilvl="0">
+      <w:startOverride w:val="1"/>
+    </w:lvlOverride>
+    <w:lvlOverride w:ilvl="1">
+      <w:startOverride w:val="1"/>
+    </w:lvlOverride>
+    <w:lvlOverride w:ilvl="2">
+      <w:startOverride w:val="1"/>
+    </w:lvlOverride>
+    <w:lvlOverride w:ilvl="3">
+      <w:startOverride w:val="1"/>
+    </w:lvlOverride>
+    <w:lvlOverride w:ilvl="4">
+      <w:startOverride w:val="1"/>
+    </w:lvlOverride>
+    <w:lvlOverride w:ilvl="5">
+      <w:startOverride w:val="1"/>
+    </w:lvlOverride>
+    <w:lvlOverride w:ilvl="6">
+      <w:startOverride w:val="1"/>
+    </w:lvlOverride>
+    <w:lvlOverride w:ilvl="7">
+      <w:startOverride w:val="1"/>
+    </w:lvlOverride>
+    <w:lvlOverride w:ilvl="8">
+      <w:startOverride w:val="1"/>
+    </w:lvlOverride>
+  </w:num>
+  <w:num w:numId="31">
+    <w:abstractNumId w:val="11"/>
+    <w:lvlOverride w:ilvl="0">
+      <w:startOverride w:val="1"/>
+    </w:lvlOverride>
+    <w:lvlOverride w:ilvl="1">
+      <w:startOverride w:val="1"/>
+    </w:lvlOverride>
+    <w:lvlOverride w:ilvl="2">
+      <w:startOverride w:val="1"/>
+    </w:lvlOverride>
+    <w:lvlOverride w:ilvl="3">
+      <w:startOverride w:val="1"/>
+    </w:lvlOverride>
+    <w:lvlOverride w:ilvl="4">
+      <w:startOverride w:val="1"/>
+    </w:lvlOverride>
+    <w:lvlOverride w:ilvl="5">
+      <w:startOverride w:val="1"/>
+    </w:lvlOverride>
+    <w:lvlOverride w:ilvl="6">
+      <w:startOverride w:val="1"/>
+    </w:lvlOverride>
+    <w:lvlOverride w:ilvl="7">
+      <w:startOverride w:val="1"/>
+    </w:lvlOverride>
+    <w:lvlOverride w:ilvl="8">
+      <w:startOverride w:val="1"/>
+    </w:lvlOverride>
+  </w:num>
+  <w:num w:numId="32">
+    <w:abstractNumId w:val="15"/>
+    <w:lvlOverride w:ilvl="0">
+      <w:startOverride w:val="1"/>
+    </w:lvlOverride>
+    <w:lvlOverride w:ilvl="1">
+      <w:startOverride w:val="1"/>
+    </w:lvlOverride>
+    <w:lvlOverride w:ilvl="2">
+      <w:startOverride w:val="1"/>
+    </w:lvlOverride>
+    <w:lvlOverride w:ilvl="3">
+      <w:startOverride w:val="1"/>
+    </w:lvlOverride>
+    <w:lvlOverride w:ilvl="4">
+      <w:startOverride w:val="1"/>
+    </w:lvlOverride>
+    <w:lvlOverride w:ilvl="5">
+      <w:startOverride w:val="1"/>
+    </w:lvlOverride>
+    <w:lvlOverride w:ilvl="6">
+      <w:startOverride w:val="1"/>
+    </w:lvlOverride>
+    <w:lvlOverride w:ilvl="7">
+      <w:startOverride w:val="1"/>
+    </w:lvlOverride>
+    <w:lvlOverride w:ilvl="8">
+      <w:startOverride w:val="1"/>
+    </w:lvlOverride>
+  </w:num>
+  <w:num w:numId="33">
+    <w:abstractNumId w:val="7"/>
+    <w:lvlOverride w:ilvl="0">
+      <w:startOverride w:val="1"/>
+    </w:lvlOverride>
+    <w:lvlOverride w:ilvl="1">
+      <w:startOverride w:val="1"/>
+    </w:lvlOverride>
+    <w:lvlOverride w:ilvl="2">
+      <w:startOverride w:val="1"/>
+    </w:lvlOverride>
+    <w:lvlOverride w:ilvl="3">
+      <w:startOverride w:val="1"/>
+    </w:lvlOverride>
+    <w:lvlOverride w:ilvl="4">
+      <w:startOverride w:val="1"/>
+    </w:lvlOverride>
+    <w:lvlOverride w:ilvl="5">
+      <w:startOverride w:val="1"/>
+    </w:lvlOverride>
+    <w:lvlOverride w:ilvl="6">
+      <w:startOverride w:val="1"/>
+    </w:lvlOverride>
+    <w:lvlOverride w:ilvl="7">
+      <w:startOverride w:val="1"/>
+    </w:lvlOverride>
+    <w:lvlOverride w:ilvl="8">
+      <w:startOverride w:val="1"/>
+    </w:lvlOverride>
+  </w:num>
+  <w:num w:numId="34">
+    <w:abstractNumId w:val="16"/>
+    <w:lvlOverride w:ilvl="0">
+      <w:startOverride w:val="1"/>
+    </w:lvlOverride>
+    <w:lvlOverride w:ilvl="1">
+      <w:startOverride w:val="1"/>
+    </w:lvlOverride>
+    <w:lvlOverride w:ilvl="2">
+      <w:startOverride w:val="1"/>
+    </w:lvlOverride>
+    <w:lvlOverride w:ilvl="3">
+      <w:startOverride w:val="1"/>
+    </w:lvlOverride>
+    <w:lvlOverride w:ilvl="4">
+      <w:startOverride w:val="1"/>
+    </w:lvlOverride>
+    <w:lvlOverride w:ilvl="5">
+      <w:startOverride w:val="1"/>
+    </w:lvlOverride>
+    <w:lvlOverride w:ilvl="6">
+      <w:startOverride w:val="1"/>
+    </w:lvlOverride>
+    <w:lvlOverride w:ilvl="7">
+      <w:startOverride w:val="1"/>
+    </w:lvlOverride>
+    <w:lvlOverride w:ilvl="8">
+      <w:startOverride w:val="1"/>
+    </w:lvlOverride>
+  </w:num>
+  <w:num w:numId="35">
+    <w:abstractNumId w:val="14"/>
+    <w:lvlOverride w:ilvl="0">
+      <w:startOverride w:val="1"/>
+    </w:lvlOverride>
+    <w:lvlOverride w:ilvl="1">
+      <w:startOverride w:val="1"/>
+    </w:lvlOverride>
+    <w:lvlOverride w:ilvl="2">
+      <w:startOverride w:val="1"/>
+    </w:lvlOverride>
+    <w:lvlOverride w:ilvl="3">
+      <w:startOverride w:val="1"/>
+    </w:lvlOverride>
+    <w:lvlOverride w:ilvl="4">
+      <w:startOverride w:val="1"/>
+    </w:lvlOverride>
+    <w:lvlOverride w:ilvl="5">
+      <w:startOverride w:val="1"/>
+    </w:lvlOverride>
+    <w:lvlOverride w:ilvl="6">
+      <w:startOverride w:val="1"/>
+    </w:lvlOverride>
+    <w:lvlOverride w:ilvl="7">
+      <w:startOverride w:val="1"/>
+    </w:lvlOverride>
+    <w:lvlOverride w:ilvl="8">
+      <w:startOverride w:val="1"/>
+    </w:lvlOverride>
+  </w:num>
+  <w:num w:numId="36">
+    <w:abstractNumId w:val="23"/>
+    <w:lvlOverride w:ilvl="0">
+      <w:startOverride w:val="1"/>
+    </w:lvlOverride>
+    <w:lvlOverride w:ilvl="1">
+      <w:startOverride w:val="1"/>
+    </w:lvlOverride>
+    <w:lvlOverride w:ilvl="2">
+      <w:startOverride w:val="1"/>
+    </w:lvlOverride>
+    <w:lvlOverride w:ilvl="3">
+      <w:startOverride w:val="1"/>
+    </w:lvlOverride>
+    <w:lvlOverride w:ilvl="4">
+      <w:startOverride w:val="1"/>
+    </w:lvlOverride>
+    <w:lvlOverride w:ilvl="5">
+      <w:startOverride w:val="1"/>
+    </w:lvlOverride>
+    <w:lvlOverride w:ilvl="6">
+      <w:startOverride w:val="1"/>
+    </w:lvlOverride>
+    <w:lvlOverride w:ilvl="7">
+      <w:startOverride w:val="1"/>
+    </w:lvlOverride>
+    <w:lvlOverride w:ilvl="8">
+      <w:startOverride w:val="1"/>
+    </w:lvlOverride>
+  </w:num>
+  <w:num w:numId="37">
+    <w:abstractNumId w:val="13"/>
   </w:num>
 </w:numbering>
 </file>
@@ -4246,6 +4257,7 @@
     <w:lsdException w:name="HTML Sample" w:semiHidden="1" w:unhideWhenUsed="1"/>
     <w:lsdException w:name="HTML Typewriter" w:semiHidden="1" w:unhideWhenUsed="1"/>
     <w:lsdException w:name="HTML Variable" w:semiHidden="1" w:unhideWhenUsed="1"/>
+    <w:lsdException w:name="Normal Table" w:semiHidden="1" w:unhideWhenUsed="1"/>
     <w:lsdException w:name="annotation subject" w:semiHidden="1" w:unhideWhenUsed="1"/>
     <w:lsdException w:name="No List" w:semiHidden="1" w:unhideWhenUsed="1"/>
     <w:lsdException w:name="Outline List 1" w:semiHidden="1" w:unhideWhenUsed="1"/>
@@ -4292,8 +4304,10 @@
     <w:lsdException w:name="Table Subtle 2" w:semiHidden="1" w:unhideWhenUsed="1"/>
     <w:lsdException w:name="Table Web 1" w:semiHidden="1" w:unhideWhenUsed="1"/>
     <w:lsdException w:name="Table Web 2" w:semiHidden="1" w:unhideWhenUsed="1"/>
+    <w:lsdException w:name="Table Web 3" w:semiHidden="1" w:unhideWhenUsed="1"/>
     <w:lsdException w:name="Balloon Text" w:semiHidden="1" w:unhideWhenUsed="1"/>
     <w:lsdException w:name="Table Grid" w:uiPriority="39"/>
+    <w:lsdException w:name="Table Theme" w:semiHidden="1" w:unhideWhenUsed="1"/>
     <w:lsdException w:name="Placeholder Text" w:semiHidden="1"/>
     <w:lsdException w:name="No Spacing" w:uiPriority="1" w:qFormat="1"/>
     <w:lsdException w:name="Light Shading" w:uiPriority="60"/>
@@ -4545,6 +4559,7 @@
   <w:style w:type="character" w:default="1" w:styleId="DefaultParagraphFont">
     <w:name w:val="Default Paragraph Font"/>
     <w:uiPriority w:val="1"/>
+    <w:semiHidden/>
     <w:unhideWhenUsed/>
   </w:style>
   <w:style w:type="table" w:default="1" w:styleId="TableNormal">

</xml_diff>